<commit_message>
Skeleton OAuth, Partial API Skeleton
</commit_message>
<xml_diff>
--- a/design/API Requirements.docx
+++ b/design/API Requirements.docx
@@ -117,11 +117,7 @@
       </w:r>
       <w:r>
         <w:rPr/>
-        <w:t>/</w:t>
-      </w:r>
-      <w:r>
-        <w:rPr/>
-        <w:t>{user-id}”</w:t>
+        <w:t>/{user-id}”</w:t>
       </w:r>
     </w:p>
     <w:p>
@@ -153,11 +149,7 @@
       </w:r>
       <w:r>
         <w:rPr/>
-        <w:t>/</w:t>
-      </w:r>
-      <w:r>
-        <w:rPr/>
-        <w:t>devices”</w:t>
+        <w:t>/devices”</w:t>
       </w:r>
     </w:p>
     <w:p>
@@ -175,11 +167,7 @@
       </w:r>
       <w:r>
         <w:rPr/>
-        <w:t>/</w:t>
-      </w:r>
-      <w:r>
-        <w:rPr/>
-        <w:t>devices”</w:t>
+        <w:t>/devices”</w:t>
       </w:r>
     </w:p>
     <w:p>
@@ -257,15 +245,7 @@
       </w:r>
       <w:r>
         <w:rPr/>
-        <w:t>/</w:t>
-      </w:r>
-      <w:r>
-        <w:rPr/>
-        <w:t>predictions</w:t>
-      </w:r>
-      <w:r>
-        <w:rPr/>
-        <w:t>”</w:t>
+        <w:t>/predictions”</w:t>
       </w:r>
     </w:p>
     <w:p>
@@ -396,7 +376,7 @@
       <w:pPr>
         <w:pStyle w:val="Normal"/>
         <w:numPr>
-          <w:ilvl w:val="3"/>
+          <w:ilvl w:val="4"/>
           <w:numId w:val="1"/>
         </w:numPr>
         <w:rPr/>
@@ -428,7 +408,7 @@
       <w:pPr>
         <w:pStyle w:val="Normal"/>
         <w:numPr>
-          <w:ilvl w:val="4"/>
+          <w:ilvl w:val="5"/>
           <w:numId w:val="1"/>
         </w:numPr>
         <w:rPr/>
@@ -442,6 +422,20 @@
       <w:pPr>
         <w:pStyle w:val="Normal"/>
         <w:numPr>
+          <w:ilvl w:val="6"/>
+          <w:numId w:val="1"/>
+        </w:numPr>
+        <w:rPr/>
+      </w:pPr>
+      <w:r>
+        <w:rPr/>
+        <w:t>filters: date, resolution</w:t>
+      </w:r>
+    </w:p>
+    <w:p>
+      <w:pPr>
+        <w:pStyle w:val="Normal"/>
+        <w:numPr>
           <w:ilvl w:val="5"/>
           <w:numId w:val="1"/>
         </w:numPr>
@@ -449,20 +443,6 @@
       </w:pPr>
       <w:r>
         <w:rPr/>
-        <w:t>filters: date, resolution</w:t>
-      </w:r>
-    </w:p>
-    <w:p>
-      <w:pPr>
-        <w:pStyle w:val="Normal"/>
-        <w:numPr>
-          <w:ilvl w:val="4"/>
-          <w:numId w:val="1"/>
-        </w:numPr>
-        <w:rPr/>
-      </w:pPr>
-      <w:r>
-        <w:rPr/>
         <w:t>“</w:t>
       </w:r>
       <w:r>
@@ -474,7 +454,7 @@
       <w:pPr>
         <w:pStyle w:val="Normal"/>
         <w:numPr>
-          <w:ilvl w:val="5"/>
+          <w:ilvl w:val="6"/>
           <w:numId w:val="1"/>
         </w:numPr>
         <w:rPr/>
@@ -487,10 +467,6 @@
     <w:p>
       <w:pPr>
         <w:pStyle w:val="Normal"/>
-        <w:numPr>
-          <w:ilvl w:val="5"/>
-          <w:numId w:val="1"/>
-        </w:numPr>
         <w:spacing w:before="0" w:after="160"/>
         <w:rPr/>
       </w:pPr>
@@ -766,7 +742,6 @@
     <w:rPrDefault>
       <w:rPr>
         <w:rFonts w:ascii="Calibri" w:hAnsi="Calibri" w:eastAsia="Calibri" w:cs="" w:asciiTheme="minorHAnsi" w:cstheme="minorBidi" w:eastAsiaTheme="minorHAnsi" w:hAnsiTheme="minorHAnsi"/>
-        <w:sz w:val="22"/>
         <w:szCs w:val="22"/>
         <w:lang w:val="en-US" w:eastAsia="en-US" w:bidi="ar-SA"/>
       </w:rPr>
@@ -1346,6 +1321,15 @@
       <w:szCs w:val="24"/>
     </w:rPr>
   </w:style>
+  <w:style w:type="paragraph" w:styleId="TableContents">
+    <w:name w:val="Table Contents"/>
+    <w:basedOn w:val="Normal"/>
+    <w:qFormat/>
+    <w:pPr>
+      <w:suppressLineNumbers/>
+    </w:pPr>
+    <w:rPr/>
+  </w:style>
   <w:style w:type="numbering" w:styleId="NoList" w:default="1">
     <w:name w:val="No List"/>
     <w:uiPriority w:val="99"/>

</xml_diff>

<commit_message>
Default returns for /device
</commit_message>
<xml_diff>
--- a/design/API Requirements.docx
+++ b/design/API Requirements.docx
@@ -71,9 +71,9 @@
       <w:tblGrid>
         <w:gridCol w:w="900"/>
         <w:gridCol w:w="2430"/>
-        <w:gridCol w:w="1708"/>
+        <w:gridCol w:w="1707"/>
         <w:gridCol w:w="1620"/>
-        <w:gridCol w:w="2702"/>
+        <w:gridCol w:w="2703"/>
       </w:tblGrid>
       <w:tr>
         <w:trPr/>
@@ -121,7 +121,7 @@
         </w:tc>
         <w:tc>
           <w:tcPr>
-            <w:tcW w:w="1708" w:type="dxa"/>
+            <w:tcW w:w="1707" w:type="dxa"/>
             <w:tcBorders>
               <w:top w:val="single" w:sz="2" w:space="0" w:color="000000"/>
               <w:left w:val="single" w:sz="2" w:space="0" w:color="000000"/>
@@ -173,7 +173,7 @@
         </w:tc>
         <w:tc>
           <w:tcPr>
-            <w:tcW w:w="2702" w:type="dxa"/>
+            <w:tcW w:w="2703" w:type="dxa"/>
             <w:tcBorders>
               <w:top w:val="single" w:sz="2" w:space="0" w:color="000000"/>
               <w:left w:val="single" w:sz="2" w:space="0" w:color="000000"/>
@@ -232,17 +232,13 @@
             </w:pPr>
             <w:r>
               <w:rPr/>
-              <w:t>/</w:t>
-            </w:r>
-            <w:r>
-              <w:rPr/>
-              <w:t>login</w:t>
-            </w:r>
-          </w:p>
-        </w:tc>
-        <w:tc>
-          <w:tcPr>
-            <w:tcW w:w="1708" w:type="dxa"/>
+              <w:t>/login</w:t>
+            </w:r>
+          </w:p>
+        </w:tc>
+        <w:tc>
+          <w:tcPr>
+            <w:tcW w:w="1707" w:type="dxa"/>
             <w:tcBorders>
               <w:left w:val="single" w:sz="2" w:space="0" w:color="000000"/>
               <w:bottom w:val="single" w:sz="2" w:space="0" w:color="000000"/>
@@ -289,7 +285,7 @@
         </w:tc>
         <w:tc>
           <w:tcPr>
-            <w:tcW w:w="2702" w:type="dxa"/>
+            <w:tcW w:w="2703" w:type="dxa"/>
             <w:tcBorders>
               <w:left w:val="single" w:sz="2" w:space="0" w:color="000000"/>
               <w:bottom w:val="single" w:sz="2" w:space="0" w:color="000000"/>
@@ -304,7 +300,22 @@
             </w:pPr>
             <w:r>
               <w:rPr/>
-              <w:t>Returns an access token to the client. Passwords will be hashed with Argon2id and peppered.</w:t>
+              <w:t xml:space="preserve">Returns an access token to the client. Passwords will be hashed with </w:t>
+            </w:r>
+            <w:r>
+              <w:rPr>
+                <w:rFonts w:eastAsia="Calibri" w:cs="" w:cstheme="minorBidi" w:eastAsiaTheme="minorHAnsi"/>
+                <w:color w:val="auto"/>
+                <w:kern w:val="0"/>
+                <w:sz w:val="22"/>
+                <w:szCs w:val="22"/>
+                <w:lang w:val="en-US" w:eastAsia="en-US" w:bidi="ar-SA"/>
+              </w:rPr>
+              <w:t>PBKDF2 and then encrypted to the Database</w:t>
+            </w:r>
+            <w:r>
+              <w:rPr/>
+              <w:t>.</w:t>
             </w:r>
           </w:p>
           <w:p>
@@ -375,7 +386,7 @@
         </w:tc>
         <w:tc>
           <w:tcPr>
-            <w:tcW w:w="1708" w:type="dxa"/>
+            <w:tcW w:w="1707" w:type="dxa"/>
             <w:tcBorders>
               <w:left w:val="single" w:sz="2" w:space="0" w:color="000000"/>
               <w:bottom w:val="single" w:sz="2" w:space="0" w:color="000000"/>
@@ -428,7 +439,7 @@
         </w:tc>
         <w:tc>
           <w:tcPr>
-            <w:tcW w:w="2702" w:type="dxa"/>
+            <w:tcW w:w="2703" w:type="dxa"/>
             <w:tcBorders>
               <w:left w:val="single" w:sz="2" w:space="0" w:color="000000"/>
               <w:bottom w:val="single" w:sz="2" w:space="0" w:color="000000"/>
@@ -506,7 +517,7 @@
         </w:tc>
         <w:tc>
           <w:tcPr>
-            <w:tcW w:w="1708" w:type="dxa"/>
+            <w:tcW w:w="1707" w:type="dxa"/>
             <w:tcBorders>
               <w:left w:val="single" w:sz="2" w:space="0" w:color="000000"/>
               <w:bottom w:val="single" w:sz="2" w:space="0" w:color="000000"/>
@@ -546,7 +557,7 @@
         </w:tc>
         <w:tc>
           <w:tcPr>
-            <w:tcW w:w="2702" w:type="dxa"/>
+            <w:tcW w:w="2703" w:type="dxa"/>
             <w:tcBorders>
               <w:left w:val="single" w:sz="2" w:space="0" w:color="000000"/>
               <w:bottom w:val="single" w:sz="2" w:space="0" w:color="000000"/>
@@ -624,7 +635,7 @@
         </w:tc>
         <w:tc>
           <w:tcPr>
-            <w:tcW w:w="1708" w:type="dxa"/>
+            <w:tcW w:w="1707" w:type="dxa"/>
             <w:tcBorders>
               <w:left w:val="single" w:sz="2" w:space="0" w:color="000000"/>
               <w:bottom w:val="single" w:sz="2" w:space="0" w:color="000000"/>
@@ -664,7 +675,7 @@
         </w:tc>
         <w:tc>
           <w:tcPr>
-            <w:tcW w:w="2702" w:type="dxa"/>
+            <w:tcW w:w="2703" w:type="dxa"/>
             <w:tcBorders>
               <w:left w:val="single" w:sz="2" w:space="0" w:color="000000"/>
               <w:bottom w:val="single" w:sz="2" w:space="0" w:color="000000"/>
@@ -735,7 +746,7 @@
         </w:tc>
         <w:tc>
           <w:tcPr>
-            <w:tcW w:w="1708" w:type="dxa"/>
+            <w:tcW w:w="1707" w:type="dxa"/>
             <w:tcBorders>
               <w:left w:val="single" w:sz="2" w:space="0" w:color="000000"/>
               <w:bottom w:val="single" w:sz="2" w:space="0" w:color="000000"/>
@@ -775,7 +786,7 @@
         </w:tc>
         <w:tc>
           <w:tcPr>
-            <w:tcW w:w="2702" w:type="dxa"/>
+            <w:tcW w:w="2703" w:type="dxa"/>
             <w:tcBorders>
               <w:left w:val="single" w:sz="2" w:space="0" w:color="000000"/>
               <w:bottom w:val="single" w:sz="2" w:space="0" w:color="000000"/>
@@ -839,7 +850,7 @@
         </w:tc>
         <w:tc>
           <w:tcPr>
-            <w:tcW w:w="1708" w:type="dxa"/>
+            <w:tcW w:w="1707" w:type="dxa"/>
             <w:tcBorders>
               <w:left w:val="single" w:sz="2" w:space="0" w:color="000000"/>
               <w:bottom w:val="single" w:sz="2" w:space="0" w:color="000000"/>
@@ -879,7 +890,7 @@
         </w:tc>
         <w:tc>
           <w:tcPr>
-            <w:tcW w:w="2702" w:type="dxa"/>
+            <w:tcW w:w="2703" w:type="dxa"/>
             <w:tcBorders>
               <w:left w:val="single" w:sz="2" w:space="0" w:color="000000"/>
               <w:bottom w:val="single" w:sz="2" w:space="0" w:color="000000"/>
@@ -938,17 +949,13 @@
             </w:pPr>
             <w:r>
               <w:rPr/>
-              <w:t>/</w:t>
-            </w:r>
-            <w:r>
-              <w:rPr/>
-              <w:t>devices/{serial}</w:t>
-            </w:r>
-          </w:p>
-        </w:tc>
-        <w:tc>
-          <w:tcPr>
-            <w:tcW w:w="1708" w:type="dxa"/>
+              <w:t>/devices/{serial}</w:t>
+            </w:r>
+          </w:p>
+        </w:tc>
+        <w:tc>
+          <w:tcPr>
+            <w:tcW w:w="1707" w:type="dxa"/>
             <w:tcBorders>
               <w:left w:val="single" w:sz="2" w:space="0" w:color="000000"/>
               <w:bottom w:val="single" w:sz="2" w:space="0" w:color="000000"/>
@@ -989,7 +996,7 @@
         </w:tc>
         <w:tc>
           <w:tcPr>
-            <w:tcW w:w="2702" w:type="dxa"/>
+            <w:tcW w:w="2703" w:type="dxa"/>
             <w:tcBorders>
               <w:left w:val="single" w:sz="2" w:space="0" w:color="000000"/>
               <w:bottom w:val="single" w:sz="2" w:space="0" w:color="000000"/>
@@ -1064,21 +1071,13 @@
             </w:pPr>
             <w:r>
               <w:rPr/>
-              <w:t>/devices/{</w:t>
-            </w:r>
-            <w:r>
-              <w:rPr/>
-              <w:t>serial</w:t>
-            </w:r>
-            <w:r>
-              <w:rPr/>
-              <w:t>}/schedules</w:t>
-            </w:r>
-          </w:p>
-        </w:tc>
-        <w:tc>
-          <w:tcPr>
-            <w:tcW w:w="1708" w:type="dxa"/>
+              <w:t>/devices/{serial}/schedules</w:t>
+            </w:r>
+          </w:p>
+        </w:tc>
+        <w:tc>
+          <w:tcPr>
+            <w:tcW w:w="1707" w:type="dxa"/>
             <w:tcBorders>
               <w:left w:val="single" w:sz="2" w:space="0" w:color="000000"/>
               <w:bottom w:val="single" w:sz="2" w:space="0" w:color="000000"/>
@@ -1130,7 +1129,7 @@
         </w:tc>
         <w:tc>
           <w:tcPr>
-            <w:tcW w:w="2702" w:type="dxa"/>
+            <w:tcW w:w="2703" w:type="dxa"/>
             <w:tcBorders>
               <w:left w:val="single" w:sz="2" w:space="0" w:color="000000"/>
               <w:bottom w:val="single" w:sz="2" w:space="0" w:color="000000"/>
@@ -1203,25 +1202,13 @@
             </w:pPr>
             <w:r>
               <w:rPr/>
-              <w:t>/</w:t>
-            </w:r>
-            <w:r>
-              <w:rPr/>
-              <w:t>devices/{</w:t>
-            </w:r>
-            <w:r>
-              <w:rPr/>
-              <w:t>serial</w:t>
-            </w:r>
-            <w:r>
-              <w:rPr/>
-              <w:t>}/schedules</w:t>
-            </w:r>
-          </w:p>
-        </w:tc>
-        <w:tc>
-          <w:tcPr>
-            <w:tcW w:w="1708" w:type="dxa"/>
+              <w:t>/devices/{serial}/schedules</w:t>
+            </w:r>
+          </w:p>
+        </w:tc>
+        <w:tc>
+          <w:tcPr>
+            <w:tcW w:w="1707" w:type="dxa"/>
             <w:tcBorders>
               <w:left w:val="single" w:sz="2" w:space="0" w:color="000000"/>
               <w:bottom w:val="single" w:sz="2" w:space="0" w:color="000000"/>
@@ -1256,17 +1243,13 @@
             </w:pPr>
             <w:r>
               <w:rPr/>
-              <w:t>s</w:t>
-            </w:r>
-            <w:r>
-              <w:rPr/>
-              <w:t>chedule_data</w:t>
-            </w:r>
-          </w:p>
-        </w:tc>
-        <w:tc>
-          <w:tcPr>
-            <w:tcW w:w="2702" w:type="dxa"/>
+              <w:t>schedule_data</w:t>
+            </w:r>
+          </w:p>
+        </w:tc>
+        <w:tc>
+          <w:tcPr>
+            <w:tcW w:w="2703" w:type="dxa"/>
             <w:tcBorders>
               <w:left w:val="single" w:sz="2" w:space="0" w:color="000000"/>
               <w:bottom w:val="single" w:sz="2" w:space="0" w:color="000000"/>
@@ -1282,11 +1265,7 @@
             </w:pPr>
             <w:r>
               <w:rPr/>
-              <w:t>I</w:t>
-            </w:r>
-            <w:r>
-              <w:rPr/>
-              <w:t>f schedule_id within the schedule exists, this will overwrite it. Otherwise, this creates a new schedule with the details provided.</w:t>
+              <w:t>If schedule_id within the schedule exists, this will overwrite it. Otherwise, this creates a new schedule with the details provided.</w:t>
             </w:r>
           </w:p>
         </w:tc>
@@ -1331,25 +1310,13 @@
             </w:pPr>
             <w:r>
               <w:rPr/>
-              <w:t>/</w:t>
-            </w:r>
-            <w:r>
-              <w:rPr/>
-              <w:t>devices/{</w:t>
-            </w:r>
-            <w:r>
-              <w:rPr/>
-              <w:t>serial</w:t>
-            </w:r>
-            <w:r>
-              <w:rPr/>
-              <w:t>}/costs</w:t>
-            </w:r>
-          </w:p>
-        </w:tc>
-        <w:tc>
-          <w:tcPr>
-            <w:tcW w:w="1708" w:type="dxa"/>
+              <w:t>/devices/{serial}/costs</w:t>
+            </w:r>
+          </w:p>
+        </w:tc>
+        <w:tc>
+          <w:tcPr>
+            <w:tcW w:w="1707" w:type="dxa"/>
             <w:tcBorders>
               <w:left w:val="single" w:sz="2" w:space="0" w:color="000000"/>
               <w:bottom w:val="single" w:sz="2" w:space="0" w:color="000000"/>
@@ -1390,7 +1357,7 @@
         </w:tc>
         <w:tc>
           <w:tcPr>
-            <w:tcW w:w="2702" w:type="dxa"/>
+            <w:tcW w:w="2703" w:type="dxa"/>
             <w:tcBorders>
               <w:left w:val="single" w:sz="2" w:space="0" w:color="000000"/>
               <w:bottom w:val="single" w:sz="2" w:space="0" w:color="000000"/>
@@ -1463,17 +1430,13 @@
             </w:pPr>
             <w:r>
               <w:rPr/>
-              <w:t>/</w:t>
-            </w:r>
-            <w:r>
-              <w:rPr/>
-              <w:t>devices/{serial}/costs</w:t>
-            </w:r>
-          </w:p>
-        </w:tc>
-        <w:tc>
-          <w:tcPr>
-            <w:tcW w:w="1708" w:type="dxa"/>
+              <w:t>/devices/{serial}/costs</w:t>
+            </w:r>
+          </w:p>
+        </w:tc>
+        <w:tc>
+          <w:tcPr>
+            <w:tcW w:w="1707" w:type="dxa"/>
             <w:tcBorders>
               <w:left w:val="single" w:sz="2" w:space="0" w:color="000000"/>
               <w:bottom w:val="single" w:sz="2" w:space="0" w:color="000000"/>
@@ -1525,7 +1488,7 @@
         </w:tc>
         <w:tc>
           <w:tcPr>
-            <w:tcW w:w="2702" w:type="dxa"/>
+            <w:tcW w:w="2703" w:type="dxa"/>
             <w:tcBorders>
               <w:left w:val="single" w:sz="2" w:space="0" w:color="000000"/>
               <w:bottom w:val="single" w:sz="2" w:space="0" w:color="000000"/>
@@ -1604,7 +1567,7 @@
         </w:tc>
         <w:tc>
           <w:tcPr>
-            <w:tcW w:w="1708" w:type="dxa"/>
+            <w:tcW w:w="1707" w:type="dxa"/>
             <w:tcBorders>
               <w:left w:val="single" w:sz="2" w:space="0" w:color="000000"/>
               <w:bottom w:val="single" w:sz="2" w:space="0" w:color="000000"/>
@@ -1657,7 +1620,7 @@
         </w:tc>
         <w:tc>
           <w:tcPr>
-            <w:tcW w:w="2702" w:type="dxa"/>
+            <w:tcW w:w="2703" w:type="dxa"/>
             <w:tcBorders>
               <w:left w:val="single" w:sz="2" w:space="0" w:color="000000"/>
               <w:bottom w:val="single" w:sz="2" w:space="0" w:color="000000"/>
@@ -1724,7 +1687,7 @@
         </w:tc>
         <w:tc>
           <w:tcPr>
-            <w:tcW w:w="1708" w:type="dxa"/>
+            <w:tcW w:w="1707" w:type="dxa"/>
             <w:tcBorders>
               <w:left w:val="single" w:sz="2" w:space="0" w:color="000000"/>
               <w:bottom w:val="single" w:sz="2" w:space="0" w:color="000000"/>
@@ -1765,7 +1728,7 @@
         </w:tc>
         <w:tc>
           <w:tcPr>
-            <w:tcW w:w="2702" w:type="dxa"/>
+            <w:tcW w:w="2703" w:type="dxa"/>
             <w:tcBorders>
               <w:left w:val="single" w:sz="2" w:space="0" w:color="000000"/>
               <w:bottom w:val="single" w:sz="2" w:space="0" w:color="000000"/>
@@ -1832,7 +1795,7 @@
         </w:tc>
         <w:tc>
           <w:tcPr>
-            <w:tcW w:w="1708" w:type="dxa"/>
+            <w:tcW w:w="1707" w:type="dxa"/>
             <w:tcBorders>
               <w:left w:val="single" w:sz="2" w:space="0" w:color="000000"/>
               <w:bottom w:val="single" w:sz="2" w:space="0" w:color="000000"/>
@@ -1888,7 +1851,7 @@
         </w:tc>
         <w:tc>
           <w:tcPr>
-            <w:tcW w:w="2702" w:type="dxa"/>
+            <w:tcW w:w="2703" w:type="dxa"/>
             <w:tcBorders>
               <w:left w:val="single" w:sz="2" w:space="0" w:color="000000"/>
               <w:bottom w:val="single" w:sz="2" w:space="0" w:color="000000"/>
@@ -1979,7 +1942,7 @@
         </w:tc>
         <w:tc>
           <w:tcPr>
-            <w:tcW w:w="1708" w:type="dxa"/>
+            <w:tcW w:w="1707" w:type="dxa"/>
             <w:tcBorders>
               <w:left w:val="single" w:sz="2" w:space="0" w:color="000000"/>
               <w:bottom w:val="single" w:sz="2" w:space="0" w:color="000000"/>
@@ -2020,7 +1983,7 @@
         </w:tc>
         <w:tc>
           <w:tcPr>
-            <w:tcW w:w="2702" w:type="dxa"/>
+            <w:tcW w:w="2703" w:type="dxa"/>
             <w:tcBorders>
               <w:left w:val="single" w:sz="2" w:space="0" w:color="000000"/>
               <w:bottom w:val="single" w:sz="2" w:space="0" w:color="000000"/>
@@ -2085,7 +2048,7 @@
         </w:tc>
         <w:tc>
           <w:tcPr>
-            <w:tcW w:w="1708" w:type="dxa"/>
+            <w:tcW w:w="1707" w:type="dxa"/>
             <w:tcBorders>
               <w:left w:val="single" w:sz="2" w:space="0" w:color="000000"/>
               <w:bottom w:val="single" w:sz="2" w:space="0" w:color="000000"/>
@@ -2125,7 +2088,7 @@
         </w:tc>
         <w:tc>
           <w:tcPr>
-            <w:tcW w:w="2702" w:type="dxa"/>
+            <w:tcW w:w="2703" w:type="dxa"/>
             <w:tcBorders>
               <w:left w:val="single" w:sz="2" w:space="0" w:color="000000"/>
               <w:bottom w:val="single" w:sz="2" w:space="0" w:color="000000"/>
@@ -2203,7 +2166,7 @@
         </w:tc>
         <w:tc>
           <w:tcPr>
-            <w:tcW w:w="1708" w:type="dxa"/>
+            <w:tcW w:w="1707" w:type="dxa"/>
             <w:tcBorders>
               <w:left w:val="single" w:sz="2" w:space="0" w:color="000000"/>
               <w:bottom w:val="single" w:sz="2" w:space="0" w:color="000000"/>
@@ -2243,7 +2206,7 @@
         </w:tc>
         <w:tc>
           <w:tcPr>
-            <w:tcW w:w="2702" w:type="dxa"/>
+            <w:tcW w:w="2703" w:type="dxa"/>
             <w:tcBorders>
               <w:left w:val="single" w:sz="2" w:space="0" w:color="000000"/>
               <w:bottom w:val="single" w:sz="2" w:space="0" w:color="000000"/>
@@ -2307,7 +2270,7 @@
         </w:tc>
         <w:tc>
           <w:tcPr>
-            <w:tcW w:w="1708" w:type="dxa"/>
+            <w:tcW w:w="1707" w:type="dxa"/>
             <w:tcBorders>
               <w:left w:val="single" w:sz="2" w:space="0" w:color="000000"/>
               <w:bottom w:val="single" w:sz="2" w:space="0" w:color="000000"/>
@@ -2347,7 +2310,7 @@
         </w:tc>
         <w:tc>
           <w:tcPr>
-            <w:tcW w:w="2702" w:type="dxa"/>
+            <w:tcW w:w="2703" w:type="dxa"/>
             <w:tcBorders>
               <w:left w:val="single" w:sz="2" w:space="0" w:color="000000"/>
               <w:bottom w:val="single" w:sz="2" w:space="0" w:color="000000"/>
@@ -2411,7 +2374,7 @@
         </w:tc>
         <w:tc>
           <w:tcPr>
-            <w:tcW w:w="1708" w:type="dxa"/>
+            <w:tcW w:w="1707" w:type="dxa"/>
             <w:tcBorders>
               <w:left w:val="single" w:sz="2" w:space="0" w:color="000000"/>
               <w:bottom w:val="single" w:sz="2" w:space="0" w:color="000000"/>
@@ -2451,7 +2414,7 @@
         </w:tc>
         <w:tc>
           <w:tcPr>
-            <w:tcW w:w="2702" w:type="dxa"/>
+            <w:tcW w:w="2703" w:type="dxa"/>
             <w:tcBorders>
               <w:left w:val="single" w:sz="2" w:space="0" w:color="000000"/>
               <w:bottom w:val="single" w:sz="2" w:space="0" w:color="000000"/>
@@ -2517,7 +2480,7 @@
         </w:tc>
         <w:tc>
           <w:tcPr>
-            <w:tcW w:w="1708" w:type="dxa"/>
+            <w:tcW w:w="1707" w:type="dxa"/>
             <w:tcBorders>
               <w:left w:val="single" w:sz="2" w:space="0" w:color="000000"/>
               <w:bottom w:val="single" w:sz="2" w:space="0" w:color="000000"/>
@@ -2557,7 +2520,7 @@
         </w:tc>
         <w:tc>
           <w:tcPr>
-            <w:tcW w:w="2702" w:type="dxa"/>
+            <w:tcW w:w="2703" w:type="dxa"/>
             <w:tcBorders>
               <w:left w:val="single" w:sz="2" w:space="0" w:color="000000"/>
               <w:bottom w:val="single" w:sz="2" w:space="0" w:color="000000"/>
@@ -2623,7 +2586,7 @@
         </w:tc>
         <w:tc>
           <w:tcPr>
-            <w:tcW w:w="1708" w:type="dxa"/>
+            <w:tcW w:w="1707" w:type="dxa"/>
             <w:tcBorders>
               <w:left w:val="single" w:sz="2" w:space="0" w:color="000000"/>
               <w:bottom w:val="single" w:sz="2" w:space="0" w:color="000000"/>
@@ -2663,7 +2626,7 @@
         </w:tc>
         <w:tc>
           <w:tcPr>
-            <w:tcW w:w="2702" w:type="dxa"/>
+            <w:tcW w:w="2703" w:type="dxa"/>
             <w:tcBorders>
               <w:left w:val="single" w:sz="2" w:space="0" w:color="000000"/>
               <w:bottom w:val="single" w:sz="2" w:space="0" w:color="000000"/>

</xml_diff>